<commit_message>
modify wetter.js and documentation
</commit_message>
<xml_diff>
--- a/documentation/Dokumentation-Cloud-Computing.docx
+++ b/documentation/Dokumentation-Cloud-Computing.docx
@@ -639,8 +639,14 @@
           <w:ilvl w:val="1"/>
           <w:numId w:val="6"/>
         </w:numPr>
-      </w:pPr>
-      <w:r>
+        <w:rPr>
+          <w:lang w:val="de-CH"/>
+        </w:rPr>
+      </w:pPr>
+      <w:r>
+        <w:rPr>
+          <w:lang w:val="de-CH"/>
+        </w:rPr>
         <w:t>Wie man eine Webseite mit HTML und CSS erstellt und strukturiert.</w:t>
       </w:r>
     </w:p>
@@ -650,8 +656,14 @@
           <w:ilvl w:val="1"/>
           <w:numId w:val="6"/>
         </w:numPr>
-      </w:pPr>
-      <w:r>
+        <w:rPr>
+          <w:lang w:val="de-CH"/>
+        </w:rPr>
+      </w:pPr>
+      <w:r>
+        <w:rPr>
+          <w:lang w:val="de-CH"/>
+        </w:rPr>
         <w:t>Wie GitHub und Git funktioniert (Commits, Branches, Pushes).</w:t>
       </w:r>
     </w:p>
@@ -661,18 +673,28 @@
           <w:ilvl w:val="1"/>
           <w:numId w:val="6"/>
         </w:numPr>
-      </w:pPr>
-      <w:r>
+        <w:rPr>
+          <w:lang w:val="de-CH"/>
+        </w:rPr>
+      </w:pPr>
+      <w:r>
+        <w:rPr>
+          <w:lang w:val="de-CH"/>
+        </w:rPr>
         <w:t xml:space="preserve">Wie man eine Webseite in </w:t>
       </w:r>
       <w:r>
         <w:rPr>
           <w:b/>
           <w:bCs/>
+          <w:lang w:val="de-CH"/>
         </w:rPr>
         <w:t>Azure Static Web Apps</w:t>
       </w:r>
       <w:r>
+        <w:rPr>
+          <w:lang w:val="de-CH"/>
+        </w:rPr>
         <w:t xml:space="preserve"> deployt.</w:t>
       </w:r>
     </w:p>
@@ -682,8 +704,14 @@
           <w:ilvl w:val="1"/>
           <w:numId w:val="6"/>
         </w:numPr>
-      </w:pPr>
-      <w:r>
+        <w:rPr>
+          <w:lang w:val="de-CH"/>
+        </w:rPr>
+      </w:pPr>
+      <w:r>
+        <w:rPr>
+          <w:lang w:val="de-CH"/>
+        </w:rPr>
         <w:t>Wie man mit Deployment-Fehlern umgeht und sie behebt.</w:t>
       </w:r>
     </w:p>
@@ -693,11 +721,15 @@
           <w:ilvl w:val="0"/>
           <w:numId w:val="6"/>
         </w:numPr>
-      </w:pPr>
-      <w:r>
-        <w:rPr>
-          <w:b/>
-          <w:bCs/>
+        <w:rPr>
+          <w:lang w:val="de-CH"/>
+        </w:rPr>
+      </w:pPr>
+      <w:r>
+        <w:rPr>
+          <w:b/>
+          <w:bCs/>
+          <w:lang w:val="de-CH"/>
         </w:rPr>
         <w:t>Welche Note würde ich mir geben?</w:t>
       </w:r>
@@ -708,18 +740,28 @@
           <w:ilvl w:val="1"/>
           <w:numId w:val="6"/>
         </w:numPr>
-      </w:pPr>
-      <w:r>
+        <w:rPr>
+          <w:lang w:val="de-CH"/>
+        </w:rPr>
+      </w:pPr>
+      <w:r>
+        <w:rPr>
+          <w:lang w:val="de-CH"/>
+        </w:rPr>
         <w:t xml:space="preserve">Ich würde mir eine </w:t>
       </w:r>
       <w:r>
         <w:rPr>
           <w:b/>
           <w:bCs/>
+          <w:lang w:val="de-CH"/>
         </w:rPr>
         <w:t>5.0 oder 5.5</w:t>
       </w:r>
       <w:r>
+        <w:rPr>
+          <w:lang w:val="de-CH"/>
+        </w:rPr>
         <w:t xml:space="preserve"> geben.</w:t>
       </w:r>
     </w:p>
@@ -729,8 +771,14 @@
           <w:ilvl w:val="1"/>
           <w:numId w:val="6"/>
         </w:numPr>
-      </w:pPr>
-      <w:r>
+        <w:rPr>
+          <w:lang w:val="de-CH"/>
+        </w:rPr>
+      </w:pPr>
+      <w:r>
+        <w:rPr>
+          <w:lang w:val="de-CH"/>
+        </w:rPr>
         <w:t>Ich habe viele neue Dinge gelernt und bin drangeblieben, auch wenn es nervig war.</w:t>
       </w:r>
     </w:p>
@@ -740,11 +788,15 @@
           <w:ilvl w:val="0"/>
           <w:numId w:val="6"/>
         </w:numPr>
-      </w:pPr>
-      <w:r>
-        <w:rPr>
-          <w:b/>
-          <w:bCs/>
+        <w:rPr>
+          <w:lang w:val="de-CH"/>
+        </w:rPr>
+      </w:pPr>
+      <w:r>
+        <w:rPr>
+          <w:b/>
+          <w:bCs/>
+          <w:lang w:val="de-CH"/>
         </w:rPr>
         <w:t>Wie könnte ich mein Lernen verbessern?</w:t>
       </w:r>
@@ -755,8 +807,14 @@
           <w:ilvl w:val="1"/>
           <w:numId w:val="6"/>
         </w:numPr>
-      </w:pPr>
-      <w:r>
+        <w:rPr>
+          <w:lang w:val="de-CH"/>
+        </w:rPr>
+      </w:pPr>
+      <w:r>
+        <w:rPr>
+          <w:lang w:val="de-CH"/>
+        </w:rPr>
         <w:t>Ich würde vielleicht früher mit Azure starten, um Probleme früher zu erkennen.</w:t>
       </w:r>
     </w:p>
@@ -766,8 +824,14 @@
           <w:ilvl w:val="1"/>
           <w:numId w:val="6"/>
         </w:numPr>
-      </w:pPr>
-      <w:r>
+        <w:rPr>
+          <w:lang w:val="de-CH"/>
+        </w:rPr>
+      </w:pPr>
+      <w:r>
+        <w:rPr>
+          <w:lang w:val="de-CH"/>
+        </w:rPr>
         <w:t>Vielleicht mehr mit Tutorials oder Dokumentationen arbeiten, statt alles selbst herauszufinden.</w:t>
       </w:r>
     </w:p>
@@ -792,15 +856,22 @@
           <w:ilvl w:val="0"/>
           <w:numId w:val="7"/>
         </w:numPr>
-      </w:pPr>
-      <w:r>
-        <w:rPr>
-          <w:b/>
-          <w:bCs/>
+        <w:rPr>
+          <w:lang w:val="de-CH"/>
+        </w:rPr>
+      </w:pPr>
+      <w:r>
+        <w:rPr>
+          <w:b/>
+          <w:bCs/>
+          <w:lang w:val="de-CH"/>
         </w:rPr>
         <w:t>GitHub Repository:</w:t>
       </w:r>
       <w:r>
+        <w:rPr>
+          <w:lang w:val="de-CH"/>
+        </w:rPr>
         <w:t xml:space="preserve"> [Link zu deinem Repo]</w:t>
       </w:r>
     </w:p>
@@ -810,15 +881,22 @@
           <w:ilvl w:val="0"/>
           <w:numId w:val="7"/>
         </w:numPr>
-      </w:pPr>
-      <w:r>
-        <w:rPr>
-          <w:b/>
-          <w:bCs/>
+        <w:rPr>
+          <w:lang w:val="de-CH"/>
+        </w:rPr>
+      </w:pPr>
+      <w:r>
+        <w:rPr>
+          <w:b/>
+          <w:bCs/>
+          <w:lang w:val="de-CH"/>
         </w:rPr>
         <w:t>Azure Static Web App URL:</w:t>
       </w:r>
       <w:r>
+        <w:rPr>
+          <w:lang w:val="de-CH"/>
+        </w:rPr>
         <w:t xml:space="preserve"> [Link zu deiner Webseite]</w:t>
       </w:r>
     </w:p>
@@ -828,15 +906,22 @@
           <w:ilvl w:val="0"/>
           <w:numId w:val="7"/>
         </w:numPr>
-      </w:pPr>
-      <w:r>
-        <w:rPr>
-          <w:b/>
-          <w:bCs/>
+        <w:rPr>
+          <w:lang w:val="de-CH"/>
+        </w:rPr>
+      </w:pPr>
+      <w:r>
+        <w:rPr>
+          <w:b/>
+          <w:bCs/>
+          <w:lang w:val="de-CH"/>
         </w:rPr>
         <w:t>Screenshots vom Debugging &amp; Fehlerbehebung:</w:t>
       </w:r>
       <w:r>
+        <w:rPr>
+          <w:lang w:val="de-CH"/>
+        </w:rPr>
         <w:t xml:space="preserve"> (Bereits gesendet)</w:t>
       </w:r>
     </w:p>
@@ -861,11 +946,15 @@
           <w:ilvl w:val="0"/>
           <w:numId w:val="8"/>
         </w:numPr>
-      </w:pPr>
-      <w:r>
-        <w:rPr>
-          <w:b/>
-          <w:bCs/>
+        <w:rPr>
+          <w:lang w:val="de-CH"/>
+        </w:rPr>
+      </w:pPr>
+      <w:r>
+        <w:rPr>
+          <w:b/>
+          <w:bCs/>
+          <w:lang w:val="de-CH"/>
         </w:rPr>
         <w:t>Was hat mir am meisten gefallen?</w:t>
       </w:r>
@@ -876,8 +965,14 @@
           <w:ilvl w:val="1"/>
           <w:numId w:val="8"/>
         </w:numPr>
-      </w:pPr>
-      <w:r>
+        <w:rPr>
+          <w:lang w:val="de-CH"/>
+        </w:rPr>
+      </w:pPr>
+      <w:r>
+        <w:rPr>
+          <w:lang w:val="de-CH"/>
+        </w:rPr>
         <w:t>Debugging und das Lösen von Fehlern</w:t>
       </w:r>
     </w:p>
@@ -898,8 +993,14 @@
           <w:ilvl w:val="1"/>
           <w:numId w:val="8"/>
         </w:numPr>
-      </w:pPr>
-      <w:r>
+        <w:rPr>
+          <w:lang w:val="de-CH"/>
+        </w:rPr>
+      </w:pPr>
+      <w:r>
+        <w:rPr>
+          <w:lang w:val="de-CH"/>
+        </w:rPr>
         <w:t>Am Ende eine funktionierende Webseite zu haben</w:t>
       </w:r>
     </w:p>
@@ -909,11 +1010,15 @@
           <w:ilvl w:val="0"/>
           <w:numId w:val="8"/>
         </w:numPr>
-      </w:pPr>
-      <w:r>
-        <w:rPr>
-          <w:b/>
-          <w:bCs/>
+        <w:rPr>
+          <w:lang w:val="de-CH"/>
+        </w:rPr>
+      </w:pPr>
+      <w:r>
+        <w:rPr>
+          <w:b/>
+          <w:bCs/>
+          <w:lang w:val="de-CH"/>
         </w:rPr>
         <w:t>Was hat mich am meisten genervt?</w:t>
       </w:r>
@@ -924,8 +1029,14 @@
           <w:ilvl w:val="1"/>
           <w:numId w:val="8"/>
         </w:numPr>
-      </w:pPr>
-      <w:r>
+        <w:rPr>
+          <w:lang w:val="de-CH"/>
+        </w:rPr>
+      </w:pPr>
+      <w:r>
+        <w:rPr>
+          <w:lang w:val="de-CH"/>
+        </w:rPr>
         <w:t>Die ganzen administrativen Dinge mit Azure</w:t>
       </w:r>
     </w:p>
@@ -946,8 +1057,14 @@
           <w:ilvl w:val="1"/>
           <w:numId w:val="8"/>
         </w:numPr>
-      </w:pPr>
-      <w:r>
+        <w:rPr>
+          <w:lang w:val="de-CH"/>
+        </w:rPr>
+      </w:pPr>
+      <w:r>
+        <w:rPr>
+          <w:lang w:val="de-CH"/>
+        </w:rPr>
         <w:t>Warten auf Microsoft und Azure-Freigaben</w:t>
       </w:r>
     </w:p>
@@ -972,8 +1089,14 @@
           <w:ilvl w:val="1"/>
           <w:numId w:val="8"/>
         </w:numPr>
-      </w:pPr>
-      <w:r>
+        <w:rPr>
+          <w:lang w:val="de-CH"/>
+        </w:rPr>
+      </w:pPr>
+      <w:r>
+        <w:rPr>
+          <w:lang w:val="de-CH"/>
+        </w:rPr>
         <w:t>Vielleicht eine kurze Azure-Einführung als Teil des Kurses</w:t>
       </w:r>
     </w:p>
@@ -983,12 +1106,57 @@
           <w:ilvl w:val="1"/>
           <w:numId w:val="8"/>
         </w:numPr>
-      </w:pPr>
-      <w:r>
+        <w:rPr>
+          <w:lang w:val="de-CH"/>
+        </w:rPr>
+      </w:pPr>
+      <w:r>
+        <w:rPr>
+          <w:lang w:val="de-CH"/>
+        </w:rPr>
         <w:t>Alternative Cloud-Hosting-Möglichkeiten wie Netlify oder Vercel zeigen</w:t>
       </w:r>
     </w:p>
-    <w:p/>
+    <w:p>
+      <w:pPr>
+        <w:rPr>
+          <w:lang w:val="de-CH"/>
+        </w:rPr>
+      </w:pPr>
+    </w:p>
+    <w:p>
+      <w:pPr>
+        <w:rPr>
+          <w:lang w:val="de-CH"/>
+        </w:rPr>
+      </w:pPr>
+    </w:p>
+    <w:p>
+      <w:pPr>
+        <w:rPr>
+          <w:lang w:val="de-CH"/>
+        </w:rPr>
+      </w:pPr>
+      <w:r>
+        <w:rPr>
+          <w:lang w:val="de-CH"/>
+        </w:rPr>
+        <w:t xml:space="preserve">API Key fü meteoblue separat auf azure mit </w:t>
+      </w:r>
+      <w:r>
+        <w:rPr>
+          <w:lang w:val="de-CH"/>
+        </w:rPr>
+        <w:t>enviroments variables, damit die keys nicht auf github falls ich es bei wetter.js speichere zu sehen und dann missbraucht wird.</w:t>
+      </w:r>
+    </w:p>
+    <w:p>
+      <w:pPr>
+        <w:rPr>
+          <w:lang w:val="de-CH"/>
+        </w:rPr>
+      </w:pPr>
+    </w:p>
     <w:sectPr>
       <w:headerReference w:type="even" r:id="rId7"/>
       <w:headerReference w:type="default" r:id="rId8"/>
@@ -2954,6 +3122,7 @@
   <w:style w:type="character" w:default="1" w:styleId="Absatz-Standardschriftart">
     <w:name w:val="Default Paragraph Font"/>
     <w:uiPriority w:val="1"/>
+    <w:semiHidden/>
     <w:unhideWhenUsed/>
   </w:style>
   <w:style w:type="table" w:default="1" w:styleId="NormaleTabelle">

</xml_diff>